<commit_message>
Only student can be participant.
</commit_message>
<xml_diff>
--- a/specification.docx
+++ b/specification.docx
@@ -96,148 +96,581 @@
       <w:r>
         <w:t>t les gestionnaires d’un espace.</w:t>
       </w:r>
+    </w:p>
+    <w:p>
+      <w:pPr>
+        <w:pStyle w:val="Titre1"/>
+      </w:pPr>
+      <w:r>
+        <w:t>Cours</w:t>
+      </w:r>
+    </w:p>
+    <w:p>
+      <w:r>
+        <w:t>Un cours représente un cours dispensé au sein d’une salle de classe.</w:t>
+      </w:r>
+    </w:p>
+    <w:p>
+      <w:r>
+        <w:t>Les propriétés d’un cours sont les suivantes :</w:t>
+      </w:r>
+    </w:p>
+    <w:p>
+      <w:pPr>
+        <w:pStyle w:val="Paragraphedeliste"/>
+        <w:numPr>
+          <w:ilvl w:val="0"/>
+          <w:numId w:val="1"/>
+        </w:numPr>
+      </w:pPr>
+      <w:r>
+        <w:t>Son nom : Il permet de reconnaitre un cours. Pour éviter toute confusion, ce nom doit être unique au sein d’une salle.</w:t>
+      </w:r>
+    </w:p>
+    <w:p>
+      <w:pPr>
+        <w:pStyle w:val="Paragraphedeliste"/>
+        <w:numPr>
+          <w:ilvl w:val="0"/>
+          <w:numId w:val="1"/>
+        </w:numPr>
+      </w:pPr>
+      <w:r>
+        <w:t>Sa description : Nous sommes ici dans un cadre social, donc la description indiquer brièvement le contenu du cours en question.</w:t>
+      </w:r>
+    </w:p>
+    <w:p>
+      <w:pPr>
+        <w:pStyle w:val="Paragraphedeliste"/>
+        <w:numPr>
+          <w:ilvl w:val="0"/>
+          <w:numId w:val="1"/>
+        </w:numPr>
+      </w:pPr>
+      <w:r>
+        <w:t>Le Code : Permet d’identifier un cours de façon unique au sein d’un espace. Deux cours de deux espaces différents ne peuvent avoir le même code.</w:t>
+      </w:r>
+    </w:p>
+    <w:p>
+      <w:pPr>
+        <w:pStyle w:val="Paragraphedeliste"/>
+        <w:numPr>
+          <w:ilvl w:val="0"/>
+          <w:numId w:val="1"/>
+        </w:numPr>
+      </w:pPr>
+      <w:r>
+        <w:t>Le coefficient : Coefficient de calcul des notes du cours.</w:t>
+      </w:r>
+    </w:p>
+    <w:p>
+      <w:pPr>
+        <w:pStyle w:val="Titre2"/>
+      </w:pPr>
+      <w:r>
+        <w:lastRenderedPageBreak/>
+        <w:t>Les enseignants</w:t>
+      </w:r>
+    </w:p>
+    <w:p>
+      <w:r>
+        <w:t>Un cours est placé sous la responsabilité d’un ou de plusieurs enseignants. Un enseignant ici est juste un membre de l’espace qui possède la qualité d’enseignant.</w:t>
+      </w:r>
+    </w:p>
+    <w:p>
+      <w:r>
+        <w:t>Parmi les enseignants d’un cours, il y’en a un qui est principal. C’est celui qui a l’autorité supérieure sur ce cours. Et seul cet enseignant principal pourra effectuer certaines opérations sur ce cours.</w:t>
+      </w:r>
+    </w:p>
+    <w:p>
+      <w:r>
+        <w:t>Si le cours n’a qu’un enseigna</w:t>
+      </w:r>
+      <w:r>
+        <w:t>n</w:t>
+      </w:r>
+      <w:r>
+        <w:t xml:space="preserve">t, cet enseignant doit </w:t>
+      </w:r>
+      <w:r>
+        <w:t>être</w:t>
+      </w:r>
+      <w:r>
+        <w:t xml:space="preserve"> l’enseignant principal du cours.</w:t>
+      </w:r>
+      <w:r>
+        <w:t xml:space="preserve"> Donc lors de l’ajout ou la suppression d’un enseignant si un seul enseignant a assigné au cours après la dites opération, alors l’enseignant</w:t>
+      </w:r>
+      <w:r>
+        <w:t xml:space="preserve"> restant devient automatique l’enseignant principal du cours.</w:t>
+      </w:r>
+    </w:p>
+    <w:p>
+      <w:pPr>
+        <w:pStyle w:val="Titre2"/>
+      </w:pPr>
+      <w:r>
+        <w:t>Les spécialités</w:t>
+      </w:r>
+    </w:p>
+    <w:p>
+      <w:r>
+        <w:t xml:space="preserve">Une classe possède des spécialités, et la particularité d’une spécialité est qu’elle possède des cours qui lui sont propres. Un cours peut donc </w:t>
+      </w:r>
+      <w:r>
+        <w:t>être</w:t>
+      </w:r>
+      <w:r>
+        <w:t xml:space="preserve"> ajouté à </w:t>
+      </w:r>
+      <w:r>
+        <w:t>une ou plusieurs spécialités.</w:t>
+      </w:r>
+    </w:p>
+    <w:p>
+      <w:r>
+        <w:t>Une fois qu’un cours est ajouté ou enlevé à une spécialité, le cours doit être marqué comme général s’il n’a plus de spécialité, et non général s’il a au moins une spécialité.</w:t>
+      </w:r>
+      <w:r>
+        <w:t xml:space="preserve"> </w:t>
+      </w:r>
+    </w:p>
+    <w:p>
+      <w:pPr>
+        <w:pStyle w:val="Titre1"/>
+      </w:pPr>
+      <w:r>
+        <w:t>Test</w:t>
+      </w:r>
+    </w:p>
+    <w:p>
+      <w:r>
+        <w:t xml:space="preserve">Les tests sont des épreuves. Un test peut être : </w:t>
+      </w:r>
+    </w:p>
+    <w:p>
+      <w:pPr>
+        <w:pStyle w:val="Paragraphedeliste"/>
+        <w:numPr>
+          <w:ilvl w:val="0"/>
+          <w:numId w:val="2"/>
+        </w:numPr>
+      </w:pPr>
+      <w:r>
+        <w:t>Appartenir à un examen,</w:t>
+      </w:r>
+    </w:p>
+    <w:p>
+      <w:pPr>
+        <w:pStyle w:val="Paragraphedeliste"/>
+        <w:numPr>
+          <w:ilvl w:val="0"/>
+          <w:numId w:val="2"/>
+        </w:numPr>
+      </w:pPr>
+      <w:r>
+        <w:t>Appartenir à un cours : Sans besoin d’examen, un enseignant peut ajouter un test à un cours.</w:t>
+      </w:r>
+    </w:p>
+    <w:p>
+      <w:pPr>
+        <w:pStyle w:val="Paragraphedeliste"/>
+        <w:numPr>
+          <w:ilvl w:val="0"/>
+          <w:numId w:val="2"/>
+        </w:numPr>
+      </w:pPr>
+      <w:r>
+        <w:t>Etre indépendant : Un enseignant peut lancer un test qui n’a aucun rapport avec un cours. Par exemple une dictée préparée.</w:t>
+      </w:r>
+    </w:p>
+    <w:p>
+      <w:r>
+        <w:t>Les propr</w:t>
+      </w:r>
+      <w:r>
+        <w:t>i</w:t>
+      </w:r>
+      <w:r>
+        <w:t>étés d’un test son</w:t>
+      </w:r>
+      <w:r>
+        <w:t>t</w:t>
+      </w:r>
+      <w:r>
+        <w:t xml:space="preserve"> les suivante</w:t>
+      </w:r>
+      <w:r>
+        <w:t>s</w:t>
+      </w:r>
+      <w:r>
+        <w:t> :</w:t>
+      </w:r>
+    </w:p>
+    <w:p>
+      <w:pPr>
+        <w:pStyle w:val="Paragraphedeliste"/>
+        <w:numPr>
+          <w:ilvl w:val="0"/>
+          <w:numId w:val="3"/>
+        </w:numPr>
+      </w:pPr>
+      <w:r>
+        <w:t xml:space="preserve">Un nom : Il peut le nom du cours s’il en a un. </w:t>
+      </w:r>
+    </w:p>
+    <w:p>
+      <w:pPr>
+        <w:pStyle w:val="Paragraphedeliste"/>
+        <w:numPr>
+          <w:ilvl w:val="0"/>
+          <w:numId w:val="3"/>
+        </w:numPr>
+      </w:pPr>
+      <w:r>
+        <w:t>Son coefficient.</w:t>
+      </w:r>
+    </w:p>
+    <w:p>
+      <w:pPr>
+        <w:pStyle w:val="Paragraphedeliste"/>
+        <w:numPr>
+          <w:ilvl w:val="0"/>
+          <w:numId w:val="3"/>
+        </w:numPr>
+      </w:pPr>
+      <w:r>
+        <w:t>Le radical : Le nombre de point sur lequel sera noté l’épreuve.</w:t>
+      </w:r>
+    </w:p>
+    <w:p>
+      <w:pPr>
+        <w:pStyle w:val="Paragraphedeliste"/>
+        <w:numPr>
+          <w:ilvl w:val="0"/>
+          <w:numId w:val="3"/>
+        </w:numPr>
+      </w:pPr>
+      <w:r>
+        <w:t>Sa date, heure et durée.</w:t>
+      </w:r>
+    </w:p>
+    <w:p>
+      <w:pPr>
+        <w:pStyle w:val="Paragraphedeliste"/>
+        <w:numPr>
+          <w:ilvl w:val="0"/>
+          <w:numId w:val="3"/>
+        </w:numPr>
+      </w:pPr>
+      <w:r>
+        <w:t>Les salles où auront lieu l’épreuve.</w:t>
+      </w:r>
+    </w:p>
+    <w:p>
+      <w:pPr>
+        <w:pStyle w:val="Paragraphedeliste"/>
+        <w:numPr>
+          <w:ilvl w:val="0"/>
+          <w:numId w:val="3"/>
+        </w:numPr>
+      </w:pPr>
+      <w:r>
+        <w:lastRenderedPageBreak/>
+        <w:t xml:space="preserve">Un code unique. Code devra être auto-généré et compréhensible. </w:t>
+      </w:r>
+    </w:p>
+    <w:p>
+      <w:pPr>
+        <w:pStyle w:val="Titre3"/>
+      </w:pPr>
+      <w:r>
+        <w:t>Les</w:t>
+      </w:r>
+      <w:r>
+        <w:t xml:space="preserve"> groupes de test</w:t>
+      </w:r>
+      <w:r>
+        <w:t>.</w:t>
+      </w:r>
+    </w:p>
+    <w:p>
+      <w:r>
+        <w:t>Un test est</w:t>
+      </w:r>
+      <w:r>
+        <w:t xml:space="preserve"> divisé en groupes</w:t>
+      </w:r>
+      <w:r>
+        <w:t xml:space="preserve"> pour pouvoir répartir les participants en plusieurs salles</w:t>
+      </w:r>
+      <w:r>
+        <w:t xml:space="preserve">. </w:t>
+      </w:r>
+      <w:r>
+        <w:t>Même</w:t>
+      </w:r>
+      <w:r>
+        <w:t xml:space="preserve"> si un seul groupe est </w:t>
+      </w:r>
+      <w:r>
+        <w:t>nécessaire pour contenir tous les élèves, un groupe sera créé pour le test.</w:t>
+      </w:r>
+    </w:p>
+    <w:p>
+      <w:r>
+        <w:t>Les propriétés d’un groupe du test seront :</w:t>
+      </w:r>
+    </w:p>
+    <w:p>
+      <w:pPr>
+        <w:pStyle w:val="Paragraphedeliste"/>
+        <w:numPr>
+          <w:ilvl w:val="0"/>
+          <w:numId w:val="4"/>
+        </w:numPr>
+      </w:pPr>
+      <w:r>
+        <w:t>Le test auquel il appartient,</w:t>
+      </w:r>
+    </w:p>
+    <w:p>
+      <w:pPr>
+        <w:pStyle w:val="Paragraphedeliste"/>
+        <w:numPr>
+          <w:ilvl w:val="0"/>
+          <w:numId w:val="4"/>
+        </w:numPr>
+      </w:pPr>
+      <w:r>
+        <w:t>La salle du test,</w:t>
+      </w:r>
+    </w:p>
+    <w:p>
+      <w:pPr>
+        <w:pStyle w:val="Paragraphedeliste"/>
+        <w:numPr>
+          <w:ilvl w:val="0"/>
+          <w:numId w:val="4"/>
+        </w:numPr>
+      </w:pPr>
+      <w:r>
+        <w:t>La position du groupe parmi les autres groupes du test.</w:t>
+      </w:r>
+    </w:p>
+    <w:p>
+      <w:pPr>
+        <w:pStyle w:val="Titre3"/>
+      </w:pPr>
+      <w:r>
+        <w:t>Papier</w:t>
+      </w:r>
+    </w:p>
+    <w:p>
+      <w:r>
+        <w:t>Un papier représente la participation d’un élève à un test.</w:t>
+      </w:r>
+    </w:p>
+    <w:p>
+      <w:r>
+        <w:t>Les propriétés d’un papier sont :</w:t>
+      </w:r>
+    </w:p>
+    <w:p>
+      <w:pPr>
+        <w:pStyle w:val="Paragraphedeliste"/>
+        <w:numPr>
+          <w:ilvl w:val="0"/>
+          <w:numId w:val="5"/>
+        </w:numPr>
+      </w:pPr>
+      <w:r>
+        <w:t>L’élève représenté par ce papier,</w:t>
+      </w:r>
+    </w:p>
+    <w:p>
+      <w:pPr>
+        <w:pStyle w:val="Paragraphedeliste"/>
+        <w:numPr>
+          <w:ilvl w:val="0"/>
+          <w:numId w:val="5"/>
+        </w:numPr>
+      </w:pPr>
+      <w:r>
+        <w:t>Le test auquel il appartient,</w:t>
+      </w:r>
+    </w:p>
+    <w:p>
+      <w:pPr>
+        <w:pStyle w:val="Paragraphedeliste"/>
+        <w:numPr>
+          <w:ilvl w:val="0"/>
+          <w:numId w:val="5"/>
+        </w:numPr>
+      </w:pPr>
+      <w:r>
+        <w:t>Le groupe</w:t>
+      </w:r>
+    </w:p>
+    <w:p>
+      <w:pPr>
+        <w:pStyle w:val="Paragraphedeliste"/>
+        <w:numPr>
+          <w:ilvl w:val="0"/>
+          <w:numId w:val="5"/>
+        </w:numPr>
+      </w:pPr>
+      <w:r>
+        <w:t>Sa présence ou non au test,</w:t>
+      </w:r>
+    </w:p>
+    <w:p>
+      <w:pPr>
+        <w:pStyle w:val="Paragraphedeliste"/>
+        <w:numPr>
+          <w:ilvl w:val="0"/>
+          <w:numId w:val="5"/>
+        </w:numPr>
+      </w:pPr>
+      <w:r>
+        <w:t>Des remarques sur la copie.</w:t>
+      </w:r>
+    </w:p>
+    <w:p>
+      <w:pPr>
+        <w:pStyle w:val="Titre3"/>
+      </w:pPr>
+      <w:r>
+        <w:t>Ajouter un test</w:t>
+      </w:r>
+    </w:p>
+    <w:p>
+      <w:r>
+        <w:t>Cette opération consiste à ajouter un test.</w:t>
+      </w:r>
+    </w:p>
+    <w:p>
+      <w:pPr>
+        <w:pStyle w:val="Paragraphedeliste"/>
+        <w:numPr>
+          <w:ilvl w:val="0"/>
+          <w:numId w:val="6"/>
+        </w:numPr>
+      </w:pPr>
+      <w:r>
+        <w:t>On crée le test,</w:t>
+      </w:r>
+    </w:p>
+    <w:p>
+      <w:pPr>
+        <w:pStyle w:val="Paragraphedeliste"/>
+        <w:numPr>
+          <w:ilvl w:val="0"/>
+          <w:numId w:val="6"/>
+        </w:numPr>
+      </w:pPr>
+      <w:r>
+        <w:t>Pour chaque salle présente, on crée un groupe pour cette salle.</w:t>
+      </w:r>
+    </w:p>
+    <w:p>
+      <w:pPr>
+        <w:pStyle w:val="Titre1"/>
+      </w:pPr>
+      <w:r>
+        <w:t>Examens</w:t>
+      </w:r>
+    </w:p>
+    <w:p>
+      <w:r>
+        <w:t>Les propriétés d’un examen sont :</w:t>
+      </w:r>
+    </w:p>
+    <w:p>
+      <w:pPr>
+        <w:pStyle w:val="Paragraphedeliste"/>
+        <w:numPr>
+          <w:ilvl w:val="0"/>
+          <w:numId w:val="7"/>
+        </w:numPr>
+      </w:pPr>
+      <w:r>
+        <w:t xml:space="preserve">Son nom (ex : </w:t>
+      </w:r>
+      <w:r>
+        <w:t>1</w:t>
+      </w:r>
+      <w:r>
+        <w:rPr>
+          <w:vertAlign w:val="superscript"/>
+        </w:rPr>
+        <w:t>ère</w:t>
+      </w:r>
+      <w:r>
+        <w:t xml:space="preserve"> séquence, CC, etc…</w:t>
+      </w:r>
+      <w:r>
+        <w:t xml:space="preserve">). Ce nom doit </w:t>
+      </w:r>
+      <w:r>
+        <w:t>être</w:t>
+      </w:r>
+      <w:r>
+        <w:t xml:space="preserve"> unique dans l’espace.</w:t>
+      </w:r>
+    </w:p>
+    <w:p>
+      <w:pPr>
+        <w:pStyle w:val="Paragraphedeliste"/>
+        <w:numPr>
+          <w:ilvl w:val="0"/>
+          <w:numId w:val="7"/>
+        </w:numPr>
+      </w:pPr>
+      <w:r>
+        <w:t>Fermé ou non : Indique si l’examen est fermé ou pas ; si un examen est fermé, on ne pourra plus lui apporter des modifications.</w:t>
+      </w:r>
+    </w:p>
+    <w:p>
+      <w:pPr>
+        <w:rPr>
+          <w:rFonts w:ascii="Cambria" w:hAnsi="Cambria"/>
+        </w:rPr>
+      </w:pPr>
+      <w:r>
+        <w:lastRenderedPageBreak/>
+        <w:t>Un examen doit être quasiment indépendant d’un espace. On pourra y ajouter des spécialités qui ne sont pas dans l’espace, des participants qui ne sont pas l’espace et des tests dont les cours ne sont pas présents dans l’espace.</w:t>
+      </w:r>
+    </w:p>
+    <w:p>
+      <w:pPr>
+        <w:pStyle w:val="Titre2"/>
+      </w:pPr>
+      <w:r>
+        <w:t>Participant</w:t>
+      </w:r>
+    </w:p>
+    <w:p>
+      <w:r>
+        <w:t>Un participant est la participation d’un</w:t>
+      </w:r>
+      <w:r>
+        <w:t>e</w:t>
+      </w:r>
+      <w:r>
+        <w:t xml:space="preserve"> personne à un examen. Ici, seul les étudiants pourront participer à l’examen, mais rien n’</w:t>
+      </w:r>
+      <w:r>
+        <w:t>empêcherait</w:t>
+      </w:r>
+      <w:r>
+        <w:t xml:space="preserve"> de faire en sorte que n’importe quel utilisateur puisse prendre part à un examen.</w:t>
+      </w:r>
+    </w:p>
+    <w:p>
       <w:bookmarkStart w:id="0" w:name="_GoBack"/>
       <w:bookmarkEnd w:id="0"/>
     </w:p>
-    <w:p>
-      <w:pPr>
-        <w:pStyle w:val="Titre1"/>
-      </w:pPr>
-      <w:r>
-        <w:t>Cours</w:t>
-      </w:r>
-    </w:p>
-    <w:p>
-      <w:r>
-        <w:t>Un cours représente un cours dispensé au sein d’une salle de classe.</w:t>
-      </w:r>
-    </w:p>
-    <w:p>
-      <w:r>
-        <w:t>Les propriétés d’un cours sont les suivantes :</w:t>
-      </w:r>
-    </w:p>
-    <w:p>
-      <w:pPr>
-        <w:pStyle w:val="Paragraphedeliste"/>
-        <w:numPr>
-          <w:ilvl w:val="0"/>
-          <w:numId w:val="1"/>
-        </w:numPr>
-      </w:pPr>
-      <w:r>
-        <w:t>Son nom : Il permet de reconnaitre un cours. Pour éviter toute confusion, ce nom doit être unique au sein d’une salle.</w:t>
-      </w:r>
-    </w:p>
-    <w:p>
-      <w:pPr>
-        <w:pStyle w:val="Paragraphedeliste"/>
-        <w:numPr>
-          <w:ilvl w:val="0"/>
-          <w:numId w:val="1"/>
-        </w:numPr>
-      </w:pPr>
-      <w:r>
-        <w:t>Sa description : Nous sommes ici dans un cadre social, donc la description indiquer brièvement le contenu du cours en question.</w:t>
-      </w:r>
-    </w:p>
-    <w:p>
-      <w:pPr>
-        <w:pStyle w:val="Paragraphedeliste"/>
-        <w:numPr>
-          <w:ilvl w:val="0"/>
-          <w:numId w:val="1"/>
-        </w:numPr>
-      </w:pPr>
-      <w:r>
-        <w:t>Le Code : Permet d’identifier un cours de façon unique au sein d’un espace. Deux cours de deux espaces différents ne peuvent avoir le même code.</w:t>
-      </w:r>
-    </w:p>
-    <w:p>
-      <w:pPr>
-        <w:pStyle w:val="Paragraphedeliste"/>
-        <w:numPr>
-          <w:ilvl w:val="0"/>
-          <w:numId w:val="1"/>
-        </w:numPr>
-      </w:pPr>
-      <w:r>
-        <w:t>Le coefficient : Coefficient de calcul des notes du cours.</w:t>
-      </w:r>
-    </w:p>
-    <w:p>
-      <w:pPr>
-        <w:pStyle w:val="Titre2"/>
-      </w:pPr>
-      <w:r>
-        <w:t>Les enseignants</w:t>
-      </w:r>
-    </w:p>
-    <w:p>
-      <w:r>
-        <w:t>Un cours est placé sous la responsabilité d’un ou de plusieurs enseignants. Un enseignant ici est juste un membre de l’espace qui possède la qualité d’enseignant.</w:t>
-      </w:r>
-    </w:p>
-    <w:p>
-      <w:r>
-        <w:t>Parmi les enseignants d’un cours, il y’en a un qui est principal. C’est celui qui a l’autorité supérieure sur ce cours. Et seul cet enseignant principal pourra effectuer certaines opérations sur ce cours.</w:t>
-      </w:r>
-    </w:p>
-    <w:p>
-      <w:r>
-        <w:t>Si le cours n’a qu’un enseigna</w:t>
-      </w:r>
-      <w:r>
-        <w:t>n</w:t>
-      </w:r>
-      <w:r>
-        <w:t xml:space="preserve">t, cet enseignant doit </w:t>
-      </w:r>
-      <w:r>
-        <w:t>être</w:t>
-      </w:r>
-      <w:r>
-        <w:t xml:space="preserve"> l’enseignant principal du cours.</w:t>
-      </w:r>
-      <w:r>
-        <w:t xml:space="preserve"> Donc lors de l’ajout ou la suppression d’un enseignant si un seul enseignant a assigné au cours après la dites opération, alors l’enseignant</w:t>
-      </w:r>
-      <w:r>
-        <w:t xml:space="preserve"> restant devient automatique l’enseignant principal du cours.</w:t>
-      </w:r>
-    </w:p>
-    <w:p>
-      <w:pPr>
-        <w:pStyle w:val="Titre2"/>
-      </w:pPr>
-      <w:r>
-        <w:t>Les spécialités</w:t>
-      </w:r>
-    </w:p>
-    <w:p>
-      <w:r>
-        <w:t xml:space="preserve">Une classe possède des spécialités, et la particularité d’une spécialité est qu’elle possède des cours qui lui sont propres. Un cours peut donc </w:t>
-      </w:r>
-      <w:r>
-        <w:t>être</w:t>
-      </w:r>
-      <w:r>
-        <w:t xml:space="preserve"> ajouté à </w:t>
-      </w:r>
-      <w:r>
-        <w:t>une ou plusieurs spécialités.</w:t>
-      </w:r>
-    </w:p>
-    <w:p>
-      <w:r>
-        <w:lastRenderedPageBreak/>
-        <w:t>Une fois qu’un cours est ajouté ou enlevé à une spécialité, le cours doit être marqué comme général s’il n’a plus de spécialité, et non général s’il a au moins une spécialité.</w:t>
-      </w:r>
-      <w:r>
-        <w:t xml:space="preserve"> </w:t>
-      </w:r>
-    </w:p>
-    <w:p/>
     <w:sectPr>
       <w:pgSz w:w="11906" w:h="16838"/>
       <w:pgMar w:top="1440" w:right="1440" w:bottom="1440" w:left="1440" w:header="708" w:footer="708" w:gutter="0"/>
@@ -363,8 +796,703 @@
       </w:rPr>
     </w:lvl>
   </w:abstractNum>
+  <w:abstractNum w:abstractNumId="1" w15:restartNumberingAfterBreak="0">
+    <w:nsid w:val="28015A0E"/>
+    <w:multiLevelType w:val="hybridMultilevel"/>
+    <w:tmpl w:val="3B6AA430"/>
+    <w:lvl w:ilvl="0" w:tplc="040C0001">
+      <w:start w:val="1"/>
+      <w:numFmt w:val="bullet"/>
+      <w:lvlText w:val=""/>
+      <w:lvlJc w:val="left"/>
+      <w:pPr>
+        <w:ind w:left="720" w:hanging="360"/>
+      </w:pPr>
+      <w:rPr>
+        <w:rFonts w:ascii="Symbol" w:hAnsi="Symbol" w:hint="default"/>
+      </w:rPr>
+    </w:lvl>
+    <w:lvl w:ilvl="1" w:tplc="040C0003" w:tentative="1">
+      <w:start w:val="1"/>
+      <w:numFmt w:val="bullet"/>
+      <w:lvlText w:val="o"/>
+      <w:lvlJc w:val="left"/>
+      <w:pPr>
+        <w:ind w:left="1440" w:hanging="360"/>
+      </w:pPr>
+      <w:rPr>
+        <w:rFonts w:ascii="Courier New" w:hAnsi="Courier New" w:cs="Courier New" w:hint="default"/>
+      </w:rPr>
+    </w:lvl>
+    <w:lvl w:ilvl="2" w:tplc="040C0005" w:tentative="1">
+      <w:start w:val="1"/>
+      <w:numFmt w:val="bullet"/>
+      <w:lvlText w:val=""/>
+      <w:lvlJc w:val="left"/>
+      <w:pPr>
+        <w:ind w:left="2160" w:hanging="360"/>
+      </w:pPr>
+      <w:rPr>
+        <w:rFonts w:ascii="Wingdings" w:hAnsi="Wingdings" w:hint="default"/>
+      </w:rPr>
+    </w:lvl>
+    <w:lvl w:ilvl="3" w:tplc="040C0001" w:tentative="1">
+      <w:start w:val="1"/>
+      <w:numFmt w:val="bullet"/>
+      <w:lvlText w:val=""/>
+      <w:lvlJc w:val="left"/>
+      <w:pPr>
+        <w:ind w:left="2880" w:hanging="360"/>
+      </w:pPr>
+      <w:rPr>
+        <w:rFonts w:ascii="Symbol" w:hAnsi="Symbol" w:hint="default"/>
+      </w:rPr>
+    </w:lvl>
+    <w:lvl w:ilvl="4" w:tplc="040C0003" w:tentative="1">
+      <w:start w:val="1"/>
+      <w:numFmt w:val="bullet"/>
+      <w:lvlText w:val="o"/>
+      <w:lvlJc w:val="left"/>
+      <w:pPr>
+        <w:ind w:left="3600" w:hanging="360"/>
+      </w:pPr>
+      <w:rPr>
+        <w:rFonts w:ascii="Courier New" w:hAnsi="Courier New" w:cs="Courier New" w:hint="default"/>
+      </w:rPr>
+    </w:lvl>
+    <w:lvl w:ilvl="5" w:tplc="040C0005" w:tentative="1">
+      <w:start w:val="1"/>
+      <w:numFmt w:val="bullet"/>
+      <w:lvlText w:val=""/>
+      <w:lvlJc w:val="left"/>
+      <w:pPr>
+        <w:ind w:left="4320" w:hanging="360"/>
+      </w:pPr>
+      <w:rPr>
+        <w:rFonts w:ascii="Wingdings" w:hAnsi="Wingdings" w:hint="default"/>
+      </w:rPr>
+    </w:lvl>
+    <w:lvl w:ilvl="6" w:tplc="040C0001" w:tentative="1">
+      <w:start w:val="1"/>
+      <w:numFmt w:val="bullet"/>
+      <w:lvlText w:val=""/>
+      <w:lvlJc w:val="left"/>
+      <w:pPr>
+        <w:ind w:left="5040" w:hanging="360"/>
+      </w:pPr>
+      <w:rPr>
+        <w:rFonts w:ascii="Symbol" w:hAnsi="Symbol" w:hint="default"/>
+      </w:rPr>
+    </w:lvl>
+    <w:lvl w:ilvl="7" w:tplc="040C0003" w:tentative="1">
+      <w:start w:val="1"/>
+      <w:numFmt w:val="bullet"/>
+      <w:lvlText w:val="o"/>
+      <w:lvlJc w:val="left"/>
+      <w:pPr>
+        <w:ind w:left="5760" w:hanging="360"/>
+      </w:pPr>
+      <w:rPr>
+        <w:rFonts w:ascii="Courier New" w:hAnsi="Courier New" w:cs="Courier New" w:hint="default"/>
+      </w:rPr>
+    </w:lvl>
+    <w:lvl w:ilvl="8" w:tplc="040C0005" w:tentative="1">
+      <w:start w:val="1"/>
+      <w:numFmt w:val="bullet"/>
+      <w:lvlText w:val=""/>
+      <w:lvlJc w:val="left"/>
+      <w:pPr>
+        <w:ind w:left="6480" w:hanging="360"/>
+      </w:pPr>
+      <w:rPr>
+        <w:rFonts w:ascii="Wingdings" w:hAnsi="Wingdings" w:hint="default"/>
+      </w:rPr>
+    </w:lvl>
+  </w:abstractNum>
+  <w:abstractNum w:abstractNumId="2" w15:restartNumberingAfterBreak="0">
+    <w:nsid w:val="2D8E6C14"/>
+    <w:multiLevelType w:val="hybridMultilevel"/>
+    <w:tmpl w:val="1E0E5174"/>
+    <w:lvl w:ilvl="0" w:tplc="040C0001">
+      <w:start w:val="1"/>
+      <w:numFmt w:val="bullet"/>
+      <w:lvlText w:val=""/>
+      <w:lvlJc w:val="left"/>
+      <w:pPr>
+        <w:ind w:left="720" w:hanging="360"/>
+      </w:pPr>
+      <w:rPr>
+        <w:rFonts w:ascii="Symbol" w:hAnsi="Symbol" w:hint="default"/>
+      </w:rPr>
+    </w:lvl>
+    <w:lvl w:ilvl="1" w:tplc="040C0003" w:tentative="1">
+      <w:start w:val="1"/>
+      <w:numFmt w:val="bullet"/>
+      <w:lvlText w:val="o"/>
+      <w:lvlJc w:val="left"/>
+      <w:pPr>
+        <w:ind w:left="1440" w:hanging="360"/>
+      </w:pPr>
+      <w:rPr>
+        <w:rFonts w:ascii="Courier New" w:hAnsi="Courier New" w:cs="Courier New" w:hint="default"/>
+      </w:rPr>
+    </w:lvl>
+    <w:lvl w:ilvl="2" w:tplc="040C0005" w:tentative="1">
+      <w:start w:val="1"/>
+      <w:numFmt w:val="bullet"/>
+      <w:lvlText w:val=""/>
+      <w:lvlJc w:val="left"/>
+      <w:pPr>
+        <w:ind w:left="2160" w:hanging="360"/>
+      </w:pPr>
+      <w:rPr>
+        <w:rFonts w:ascii="Wingdings" w:hAnsi="Wingdings" w:hint="default"/>
+      </w:rPr>
+    </w:lvl>
+    <w:lvl w:ilvl="3" w:tplc="040C0001" w:tentative="1">
+      <w:start w:val="1"/>
+      <w:numFmt w:val="bullet"/>
+      <w:lvlText w:val=""/>
+      <w:lvlJc w:val="left"/>
+      <w:pPr>
+        <w:ind w:left="2880" w:hanging="360"/>
+      </w:pPr>
+      <w:rPr>
+        <w:rFonts w:ascii="Symbol" w:hAnsi="Symbol" w:hint="default"/>
+      </w:rPr>
+    </w:lvl>
+    <w:lvl w:ilvl="4" w:tplc="040C0003" w:tentative="1">
+      <w:start w:val="1"/>
+      <w:numFmt w:val="bullet"/>
+      <w:lvlText w:val="o"/>
+      <w:lvlJc w:val="left"/>
+      <w:pPr>
+        <w:ind w:left="3600" w:hanging="360"/>
+      </w:pPr>
+      <w:rPr>
+        <w:rFonts w:ascii="Courier New" w:hAnsi="Courier New" w:cs="Courier New" w:hint="default"/>
+      </w:rPr>
+    </w:lvl>
+    <w:lvl w:ilvl="5" w:tplc="040C0005" w:tentative="1">
+      <w:start w:val="1"/>
+      <w:numFmt w:val="bullet"/>
+      <w:lvlText w:val=""/>
+      <w:lvlJc w:val="left"/>
+      <w:pPr>
+        <w:ind w:left="4320" w:hanging="360"/>
+      </w:pPr>
+      <w:rPr>
+        <w:rFonts w:ascii="Wingdings" w:hAnsi="Wingdings" w:hint="default"/>
+      </w:rPr>
+    </w:lvl>
+    <w:lvl w:ilvl="6" w:tplc="040C0001" w:tentative="1">
+      <w:start w:val="1"/>
+      <w:numFmt w:val="bullet"/>
+      <w:lvlText w:val=""/>
+      <w:lvlJc w:val="left"/>
+      <w:pPr>
+        <w:ind w:left="5040" w:hanging="360"/>
+      </w:pPr>
+      <w:rPr>
+        <w:rFonts w:ascii="Symbol" w:hAnsi="Symbol" w:hint="default"/>
+      </w:rPr>
+    </w:lvl>
+    <w:lvl w:ilvl="7" w:tplc="040C0003" w:tentative="1">
+      <w:start w:val="1"/>
+      <w:numFmt w:val="bullet"/>
+      <w:lvlText w:val="o"/>
+      <w:lvlJc w:val="left"/>
+      <w:pPr>
+        <w:ind w:left="5760" w:hanging="360"/>
+      </w:pPr>
+      <w:rPr>
+        <w:rFonts w:ascii="Courier New" w:hAnsi="Courier New" w:cs="Courier New" w:hint="default"/>
+      </w:rPr>
+    </w:lvl>
+    <w:lvl w:ilvl="8" w:tplc="040C0005" w:tentative="1">
+      <w:start w:val="1"/>
+      <w:numFmt w:val="bullet"/>
+      <w:lvlText w:val=""/>
+      <w:lvlJc w:val="left"/>
+      <w:pPr>
+        <w:ind w:left="6480" w:hanging="360"/>
+      </w:pPr>
+      <w:rPr>
+        <w:rFonts w:ascii="Wingdings" w:hAnsi="Wingdings" w:hint="default"/>
+      </w:rPr>
+    </w:lvl>
+  </w:abstractNum>
+  <w:abstractNum w:abstractNumId="3" w15:restartNumberingAfterBreak="0">
+    <w:nsid w:val="2DA30D8E"/>
+    <w:multiLevelType w:val="hybridMultilevel"/>
+    <w:tmpl w:val="767CCE0A"/>
+    <w:lvl w:ilvl="0" w:tplc="909297CA">
+      <w:numFmt w:val="bullet"/>
+      <w:lvlText w:val="-"/>
+      <w:lvlJc w:val="left"/>
+      <w:pPr>
+        <w:ind w:left="720" w:hanging="360"/>
+      </w:pPr>
+      <w:rPr>
+        <w:rFonts w:ascii="Calibri" w:eastAsiaTheme="minorHAnsi" w:hAnsi="Calibri" w:cs="Calibri" w:hint="default"/>
+      </w:rPr>
+    </w:lvl>
+    <w:lvl w:ilvl="1" w:tplc="040C0003" w:tentative="1">
+      <w:start w:val="1"/>
+      <w:numFmt w:val="bullet"/>
+      <w:lvlText w:val="o"/>
+      <w:lvlJc w:val="left"/>
+      <w:pPr>
+        <w:ind w:left="1440" w:hanging="360"/>
+      </w:pPr>
+      <w:rPr>
+        <w:rFonts w:ascii="Courier New" w:hAnsi="Courier New" w:cs="Courier New" w:hint="default"/>
+      </w:rPr>
+    </w:lvl>
+    <w:lvl w:ilvl="2" w:tplc="040C0005" w:tentative="1">
+      <w:start w:val="1"/>
+      <w:numFmt w:val="bullet"/>
+      <w:lvlText w:val=""/>
+      <w:lvlJc w:val="left"/>
+      <w:pPr>
+        <w:ind w:left="2160" w:hanging="360"/>
+      </w:pPr>
+      <w:rPr>
+        <w:rFonts w:ascii="Wingdings" w:hAnsi="Wingdings" w:hint="default"/>
+      </w:rPr>
+    </w:lvl>
+    <w:lvl w:ilvl="3" w:tplc="040C0001" w:tentative="1">
+      <w:start w:val="1"/>
+      <w:numFmt w:val="bullet"/>
+      <w:lvlText w:val=""/>
+      <w:lvlJc w:val="left"/>
+      <w:pPr>
+        <w:ind w:left="2880" w:hanging="360"/>
+      </w:pPr>
+      <w:rPr>
+        <w:rFonts w:ascii="Symbol" w:hAnsi="Symbol" w:hint="default"/>
+      </w:rPr>
+    </w:lvl>
+    <w:lvl w:ilvl="4" w:tplc="040C0003" w:tentative="1">
+      <w:start w:val="1"/>
+      <w:numFmt w:val="bullet"/>
+      <w:lvlText w:val="o"/>
+      <w:lvlJc w:val="left"/>
+      <w:pPr>
+        <w:ind w:left="3600" w:hanging="360"/>
+      </w:pPr>
+      <w:rPr>
+        <w:rFonts w:ascii="Courier New" w:hAnsi="Courier New" w:cs="Courier New" w:hint="default"/>
+      </w:rPr>
+    </w:lvl>
+    <w:lvl w:ilvl="5" w:tplc="040C0005" w:tentative="1">
+      <w:start w:val="1"/>
+      <w:numFmt w:val="bullet"/>
+      <w:lvlText w:val=""/>
+      <w:lvlJc w:val="left"/>
+      <w:pPr>
+        <w:ind w:left="4320" w:hanging="360"/>
+      </w:pPr>
+      <w:rPr>
+        <w:rFonts w:ascii="Wingdings" w:hAnsi="Wingdings" w:hint="default"/>
+      </w:rPr>
+    </w:lvl>
+    <w:lvl w:ilvl="6" w:tplc="040C0001" w:tentative="1">
+      <w:start w:val="1"/>
+      <w:numFmt w:val="bullet"/>
+      <w:lvlText w:val=""/>
+      <w:lvlJc w:val="left"/>
+      <w:pPr>
+        <w:ind w:left="5040" w:hanging="360"/>
+      </w:pPr>
+      <w:rPr>
+        <w:rFonts w:ascii="Symbol" w:hAnsi="Symbol" w:hint="default"/>
+      </w:rPr>
+    </w:lvl>
+    <w:lvl w:ilvl="7" w:tplc="040C0003" w:tentative="1">
+      <w:start w:val="1"/>
+      <w:numFmt w:val="bullet"/>
+      <w:lvlText w:val="o"/>
+      <w:lvlJc w:val="left"/>
+      <w:pPr>
+        <w:ind w:left="5760" w:hanging="360"/>
+      </w:pPr>
+      <w:rPr>
+        <w:rFonts w:ascii="Courier New" w:hAnsi="Courier New" w:cs="Courier New" w:hint="default"/>
+      </w:rPr>
+    </w:lvl>
+    <w:lvl w:ilvl="8" w:tplc="040C0005" w:tentative="1">
+      <w:start w:val="1"/>
+      <w:numFmt w:val="bullet"/>
+      <w:lvlText w:val=""/>
+      <w:lvlJc w:val="left"/>
+      <w:pPr>
+        <w:ind w:left="6480" w:hanging="360"/>
+      </w:pPr>
+      <w:rPr>
+        <w:rFonts w:ascii="Wingdings" w:hAnsi="Wingdings" w:hint="default"/>
+      </w:rPr>
+    </w:lvl>
+  </w:abstractNum>
+  <w:abstractNum w:abstractNumId="4" w15:restartNumberingAfterBreak="0">
+    <w:nsid w:val="3341058C"/>
+    <w:multiLevelType w:val="hybridMultilevel"/>
+    <w:tmpl w:val="EB1A00EA"/>
+    <w:lvl w:ilvl="0" w:tplc="040C0001">
+      <w:start w:val="1"/>
+      <w:numFmt w:val="bullet"/>
+      <w:lvlText w:val=""/>
+      <w:lvlJc w:val="left"/>
+      <w:pPr>
+        <w:ind w:left="720" w:hanging="360"/>
+      </w:pPr>
+      <w:rPr>
+        <w:rFonts w:ascii="Symbol" w:hAnsi="Symbol" w:hint="default"/>
+      </w:rPr>
+    </w:lvl>
+    <w:lvl w:ilvl="1" w:tplc="040C0003" w:tentative="1">
+      <w:start w:val="1"/>
+      <w:numFmt w:val="bullet"/>
+      <w:lvlText w:val="o"/>
+      <w:lvlJc w:val="left"/>
+      <w:pPr>
+        <w:ind w:left="1440" w:hanging="360"/>
+      </w:pPr>
+      <w:rPr>
+        <w:rFonts w:ascii="Courier New" w:hAnsi="Courier New" w:cs="Courier New" w:hint="default"/>
+      </w:rPr>
+    </w:lvl>
+    <w:lvl w:ilvl="2" w:tplc="040C0005" w:tentative="1">
+      <w:start w:val="1"/>
+      <w:numFmt w:val="bullet"/>
+      <w:lvlText w:val=""/>
+      <w:lvlJc w:val="left"/>
+      <w:pPr>
+        <w:ind w:left="2160" w:hanging="360"/>
+      </w:pPr>
+      <w:rPr>
+        <w:rFonts w:ascii="Wingdings" w:hAnsi="Wingdings" w:hint="default"/>
+      </w:rPr>
+    </w:lvl>
+    <w:lvl w:ilvl="3" w:tplc="040C0001" w:tentative="1">
+      <w:start w:val="1"/>
+      <w:numFmt w:val="bullet"/>
+      <w:lvlText w:val=""/>
+      <w:lvlJc w:val="left"/>
+      <w:pPr>
+        <w:ind w:left="2880" w:hanging="360"/>
+      </w:pPr>
+      <w:rPr>
+        <w:rFonts w:ascii="Symbol" w:hAnsi="Symbol" w:hint="default"/>
+      </w:rPr>
+    </w:lvl>
+    <w:lvl w:ilvl="4" w:tplc="040C0003" w:tentative="1">
+      <w:start w:val="1"/>
+      <w:numFmt w:val="bullet"/>
+      <w:lvlText w:val="o"/>
+      <w:lvlJc w:val="left"/>
+      <w:pPr>
+        <w:ind w:left="3600" w:hanging="360"/>
+      </w:pPr>
+      <w:rPr>
+        <w:rFonts w:ascii="Courier New" w:hAnsi="Courier New" w:cs="Courier New" w:hint="default"/>
+      </w:rPr>
+    </w:lvl>
+    <w:lvl w:ilvl="5" w:tplc="040C0005" w:tentative="1">
+      <w:start w:val="1"/>
+      <w:numFmt w:val="bullet"/>
+      <w:lvlText w:val=""/>
+      <w:lvlJc w:val="left"/>
+      <w:pPr>
+        <w:ind w:left="4320" w:hanging="360"/>
+      </w:pPr>
+      <w:rPr>
+        <w:rFonts w:ascii="Wingdings" w:hAnsi="Wingdings" w:hint="default"/>
+      </w:rPr>
+    </w:lvl>
+    <w:lvl w:ilvl="6" w:tplc="040C0001" w:tentative="1">
+      <w:start w:val="1"/>
+      <w:numFmt w:val="bullet"/>
+      <w:lvlText w:val=""/>
+      <w:lvlJc w:val="left"/>
+      <w:pPr>
+        <w:ind w:left="5040" w:hanging="360"/>
+      </w:pPr>
+      <w:rPr>
+        <w:rFonts w:ascii="Symbol" w:hAnsi="Symbol" w:hint="default"/>
+      </w:rPr>
+    </w:lvl>
+    <w:lvl w:ilvl="7" w:tplc="040C0003" w:tentative="1">
+      <w:start w:val="1"/>
+      <w:numFmt w:val="bullet"/>
+      <w:lvlText w:val="o"/>
+      <w:lvlJc w:val="left"/>
+      <w:pPr>
+        <w:ind w:left="5760" w:hanging="360"/>
+      </w:pPr>
+      <w:rPr>
+        <w:rFonts w:ascii="Courier New" w:hAnsi="Courier New" w:cs="Courier New" w:hint="default"/>
+      </w:rPr>
+    </w:lvl>
+    <w:lvl w:ilvl="8" w:tplc="040C0005" w:tentative="1">
+      <w:start w:val="1"/>
+      <w:numFmt w:val="bullet"/>
+      <w:lvlText w:val=""/>
+      <w:lvlJc w:val="left"/>
+      <w:pPr>
+        <w:ind w:left="6480" w:hanging="360"/>
+      </w:pPr>
+      <w:rPr>
+        <w:rFonts w:ascii="Wingdings" w:hAnsi="Wingdings" w:hint="default"/>
+      </w:rPr>
+    </w:lvl>
+  </w:abstractNum>
+  <w:abstractNum w:abstractNumId="5" w15:restartNumberingAfterBreak="0">
+    <w:nsid w:val="5CED299C"/>
+    <w:multiLevelType w:val="hybridMultilevel"/>
+    <w:tmpl w:val="172A2860"/>
+    <w:lvl w:ilvl="0" w:tplc="040C0001">
+      <w:start w:val="1"/>
+      <w:numFmt w:val="bullet"/>
+      <w:lvlText w:val=""/>
+      <w:lvlJc w:val="left"/>
+      <w:pPr>
+        <w:ind w:left="720" w:hanging="360"/>
+      </w:pPr>
+      <w:rPr>
+        <w:rFonts w:ascii="Symbol" w:hAnsi="Symbol" w:hint="default"/>
+      </w:rPr>
+    </w:lvl>
+    <w:lvl w:ilvl="1" w:tplc="040C0003" w:tentative="1">
+      <w:start w:val="1"/>
+      <w:numFmt w:val="bullet"/>
+      <w:lvlText w:val="o"/>
+      <w:lvlJc w:val="left"/>
+      <w:pPr>
+        <w:ind w:left="1440" w:hanging="360"/>
+      </w:pPr>
+      <w:rPr>
+        <w:rFonts w:ascii="Courier New" w:hAnsi="Courier New" w:cs="Courier New" w:hint="default"/>
+      </w:rPr>
+    </w:lvl>
+    <w:lvl w:ilvl="2" w:tplc="040C0005" w:tentative="1">
+      <w:start w:val="1"/>
+      <w:numFmt w:val="bullet"/>
+      <w:lvlText w:val=""/>
+      <w:lvlJc w:val="left"/>
+      <w:pPr>
+        <w:ind w:left="2160" w:hanging="360"/>
+      </w:pPr>
+      <w:rPr>
+        <w:rFonts w:ascii="Wingdings" w:hAnsi="Wingdings" w:hint="default"/>
+      </w:rPr>
+    </w:lvl>
+    <w:lvl w:ilvl="3" w:tplc="040C0001" w:tentative="1">
+      <w:start w:val="1"/>
+      <w:numFmt w:val="bullet"/>
+      <w:lvlText w:val=""/>
+      <w:lvlJc w:val="left"/>
+      <w:pPr>
+        <w:ind w:left="2880" w:hanging="360"/>
+      </w:pPr>
+      <w:rPr>
+        <w:rFonts w:ascii="Symbol" w:hAnsi="Symbol" w:hint="default"/>
+      </w:rPr>
+    </w:lvl>
+    <w:lvl w:ilvl="4" w:tplc="040C0003" w:tentative="1">
+      <w:start w:val="1"/>
+      <w:numFmt w:val="bullet"/>
+      <w:lvlText w:val="o"/>
+      <w:lvlJc w:val="left"/>
+      <w:pPr>
+        <w:ind w:left="3600" w:hanging="360"/>
+      </w:pPr>
+      <w:rPr>
+        <w:rFonts w:ascii="Courier New" w:hAnsi="Courier New" w:cs="Courier New" w:hint="default"/>
+      </w:rPr>
+    </w:lvl>
+    <w:lvl w:ilvl="5" w:tplc="040C0005" w:tentative="1">
+      <w:start w:val="1"/>
+      <w:numFmt w:val="bullet"/>
+      <w:lvlText w:val=""/>
+      <w:lvlJc w:val="left"/>
+      <w:pPr>
+        <w:ind w:left="4320" w:hanging="360"/>
+      </w:pPr>
+      <w:rPr>
+        <w:rFonts w:ascii="Wingdings" w:hAnsi="Wingdings" w:hint="default"/>
+      </w:rPr>
+    </w:lvl>
+    <w:lvl w:ilvl="6" w:tplc="040C0001" w:tentative="1">
+      <w:start w:val="1"/>
+      <w:numFmt w:val="bullet"/>
+      <w:lvlText w:val=""/>
+      <w:lvlJc w:val="left"/>
+      <w:pPr>
+        <w:ind w:left="5040" w:hanging="360"/>
+      </w:pPr>
+      <w:rPr>
+        <w:rFonts w:ascii="Symbol" w:hAnsi="Symbol" w:hint="default"/>
+      </w:rPr>
+    </w:lvl>
+    <w:lvl w:ilvl="7" w:tplc="040C0003" w:tentative="1">
+      <w:start w:val="1"/>
+      <w:numFmt w:val="bullet"/>
+      <w:lvlText w:val="o"/>
+      <w:lvlJc w:val="left"/>
+      <w:pPr>
+        <w:ind w:left="5760" w:hanging="360"/>
+      </w:pPr>
+      <w:rPr>
+        <w:rFonts w:ascii="Courier New" w:hAnsi="Courier New" w:cs="Courier New" w:hint="default"/>
+      </w:rPr>
+    </w:lvl>
+    <w:lvl w:ilvl="8" w:tplc="040C0005" w:tentative="1">
+      <w:start w:val="1"/>
+      <w:numFmt w:val="bullet"/>
+      <w:lvlText w:val=""/>
+      <w:lvlJc w:val="left"/>
+      <w:pPr>
+        <w:ind w:left="6480" w:hanging="360"/>
+      </w:pPr>
+      <w:rPr>
+        <w:rFonts w:ascii="Wingdings" w:hAnsi="Wingdings" w:hint="default"/>
+      </w:rPr>
+    </w:lvl>
+  </w:abstractNum>
+  <w:abstractNum w:abstractNumId="6" w15:restartNumberingAfterBreak="0">
+    <w:nsid w:val="78B32F1A"/>
+    <w:multiLevelType w:val="hybridMultilevel"/>
+    <w:tmpl w:val="6DFE0E6A"/>
+    <w:lvl w:ilvl="0" w:tplc="040C0001">
+      <w:start w:val="1"/>
+      <w:numFmt w:val="bullet"/>
+      <w:lvlText w:val=""/>
+      <w:lvlJc w:val="left"/>
+      <w:pPr>
+        <w:ind w:left="720" w:hanging="360"/>
+      </w:pPr>
+      <w:rPr>
+        <w:rFonts w:ascii="Symbol" w:hAnsi="Symbol" w:hint="default"/>
+      </w:rPr>
+    </w:lvl>
+    <w:lvl w:ilvl="1" w:tplc="040C0003" w:tentative="1">
+      <w:start w:val="1"/>
+      <w:numFmt w:val="bullet"/>
+      <w:lvlText w:val="o"/>
+      <w:lvlJc w:val="left"/>
+      <w:pPr>
+        <w:ind w:left="1440" w:hanging="360"/>
+      </w:pPr>
+      <w:rPr>
+        <w:rFonts w:ascii="Courier New" w:hAnsi="Courier New" w:cs="Courier New" w:hint="default"/>
+      </w:rPr>
+    </w:lvl>
+    <w:lvl w:ilvl="2" w:tplc="040C0005" w:tentative="1">
+      <w:start w:val="1"/>
+      <w:numFmt w:val="bullet"/>
+      <w:lvlText w:val=""/>
+      <w:lvlJc w:val="left"/>
+      <w:pPr>
+        <w:ind w:left="2160" w:hanging="360"/>
+      </w:pPr>
+      <w:rPr>
+        <w:rFonts w:ascii="Wingdings" w:hAnsi="Wingdings" w:hint="default"/>
+      </w:rPr>
+    </w:lvl>
+    <w:lvl w:ilvl="3" w:tplc="040C0001" w:tentative="1">
+      <w:start w:val="1"/>
+      <w:numFmt w:val="bullet"/>
+      <w:lvlText w:val=""/>
+      <w:lvlJc w:val="left"/>
+      <w:pPr>
+        <w:ind w:left="2880" w:hanging="360"/>
+      </w:pPr>
+      <w:rPr>
+        <w:rFonts w:ascii="Symbol" w:hAnsi="Symbol" w:hint="default"/>
+      </w:rPr>
+    </w:lvl>
+    <w:lvl w:ilvl="4" w:tplc="040C0003" w:tentative="1">
+      <w:start w:val="1"/>
+      <w:numFmt w:val="bullet"/>
+      <w:lvlText w:val="o"/>
+      <w:lvlJc w:val="left"/>
+      <w:pPr>
+        <w:ind w:left="3600" w:hanging="360"/>
+      </w:pPr>
+      <w:rPr>
+        <w:rFonts w:ascii="Courier New" w:hAnsi="Courier New" w:cs="Courier New" w:hint="default"/>
+      </w:rPr>
+    </w:lvl>
+    <w:lvl w:ilvl="5" w:tplc="040C0005" w:tentative="1">
+      <w:start w:val="1"/>
+      <w:numFmt w:val="bullet"/>
+      <w:lvlText w:val=""/>
+      <w:lvlJc w:val="left"/>
+      <w:pPr>
+        <w:ind w:left="4320" w:hanging="360"/>
+      </w:pPr>
+      <w:rPr>
+        <w:rFonts w:ascii="Wingdings" w:hAnsi="Wingdings" w:hint="default"/>
+      </w:rPr>
+    </w:lvl>
+    <w:lvl w:ilvl="6" w:tplc="040C0001" w:tentative="1">
+      <w:start w:val="1"/>
+      <w:numFmt w:val="bullet"/>
+      <w:lvlText w:val=""/>
+      <w:lvlJc w:val="left"/>
+      <w:pPr>
+        <w:ind w:left="5040" w:hanging="360"/>
+      </w:pPr>
+      <w:rPr>
+        <w:rFonts w:ascii="Symbol" w:hAnsi="Symbol" w:hint="default"/>
+      </w:rPr>
+    </w:lvl>
+    <w:lvl w:ilvl="7" w:tplc="040C0003" w:tentative="1">
+      <w:start w:val="1"/>
+      <w:numFmt w:val="bullet"/>
+      <w:lvlText w:val="o"/>
+      <w:lvlJc w:val="left"/>
+      <w:pPr>
+        <w:ind w:left="5760" w:hanging="360"/>
+      </w:pPr>
+      <w:rPr>
+        <w:rFonts w:ascii="Courier New" w:hAnsi="Courier New" w:cs="Courier New" w:hint="default"/>
+      </w:rPr>
+    </w:lvl>
+    <w:lvl w:ilvl="8" w:tplc="040C0005" w:tentative="1">
+      <w:start w:val="1"/>
+      <w:numFmt w:val="bullet"/>
+      <w:lvlText w:val=""/>
+      <w:lvlJc w:val="left"/>
+      <w:pPr>
+        <w:ind w:left="6480" w:hanging="360"/>
+      </w:pPr>
+      <w:rPr>
+        <w:rFonts w:ascii="Wingdings" w:hAnsi="Wingdings" w:hint="default"/>
+      </w:rPr>
+    </w:lvl>
+  </w:abstractNum>
   <w:num w:numId="1">
     <w:abstractNumId w:val="0"/>
+  </w:num>
+  <w:num w:numId="2">
+    <w:abstractNumId w:val="6"/>
+  </w:num>
+  <w:num w:numId="3">
+    <w:abstractNumId w:val="2"/>
+  </w:num>
+  <w:num w:numId="4">
+    <w:abstractNumId w:val="1"/>
+  </w:num>
+  <w:num w:numId="5">
+    <w:abstractNumId w:val="4"/>
+  </w:num>
+  <w:num w:numId="6">
+    <w:abstractNumId w:val="3"/>
+  </w:num>
+  <w:num w:numId="7">
+    <w:abstractNumId w:val="5"/>
   </w:num>
 </w:numbering>
 </file>
@@ -762,6 +1890,11 @@
   <w:style w:type="paragraph" w:default="1" w:styleId="Normal">
     <w:name w:val="Normal"/>
     <w:qFormat/>
+    <w:rsid w:val="00A861C5"/>
+    <w:rPr>
+      <w:rFonts w:ascii="Crimson Text" w:hAnsi="Crimson Text"/>
+      <w:sz w:val="28"/>
+    </w:rPr>
   </w:style>
   <w:style w:type="paragraph" w:styleId="Titre1">
     <w:name w:val="heading 1"/>
@@ -792,7 +1925,7 @@
     <w:uiPriority w:val="9"/>
     <w:unhideWhenUsed/>
     <w:qFormat/>
-    <w:rsid w:val="00CB3A84"/>
+    <w:rsid w:val="00A861C5"/>
     <w:pPr>
       <w:keepNext/>
       <w:keepLines/>
@@ -800,10 +1933,32 @@
       <w:outlineLvl w:val="1"/>
     </w:pPr>
     <w:rPr>
-      <w:rFonts w:asciiTheme="majorHAnsi" w:eastAsiaTheme="majorEastAsia" w:hAnsiTheme="majorHAnsi" w:cstheme="majorBidi"/>
+      <w:rFonts w:ascii="Bahnschrift Condensed" w:eastAsiaTheme="majorEastAsia" w:hAnsi="Bahnschrift Condensed" w:cstheme="majorBidi"/>
       <w:color w:val="2E74B5" w:themeColor="accent1" w:themeShade="BF"/>
-      <w:sz w:val="26"/>
+      <w:sz w:val="32"/>
       <w:szCs w:val="26"/>
+    </w:rPr>
+  </w:style>
+  <w:style w:type="paragraph" w:styleId="Titre3">
+    <w:name w:val="heading 3"/>
+    <w:basedOn w:val="Normal"/>
+    <w:next w:val="Normal"/>
+    <w:link w:val="Titre3Car"/>
+    <w:uiPriority w:val="9"/>
+    <w:unhideWhenUsed/>
+    <w:qFormat/>
+    <w:rsid w:val="0002471E"/>
+    <w:pPr>
+      <w:keepNext/>
+      <w:keepLines/>
+      <w:spacing w:before="40" w:after="0"/>
+      <w:outlineLvl w:val="2"/>
+    </w:pPr>
+    <w:rPr>
+      <w:rFonts w:ascii="Roboto Condensed" w:eastAsiaTheme="majorEastAsia" w:hAnsi="Roboto Condensed" w:cstheme="majorBidi"/>
+      <w:color w:val="1F4D78" w:themeColor="accent1" w:themeShade="7F"/>
+      <w:sz w:val="32"/>
+      <w:szCs w:val="24"/>
     </w:rPr>
   </w:style>
   <w:style w:type="character" w:default="1" w:styleId="Policepardfaut">
@@ -862,12 +2017,25 @@
     <w:basedOn w:val="Policepardfaut"/>
     <w:link w:val="Titre2"/>
     <w:uiPriority w:val="9"/>
-    <w:rsid w:val="00CB3A84"/>
+    <w:rsid w:val="00A861C5"/>
     <w:rPr>
-      <w:rFonts w:asciiTheme="majorHAnsi" w:eastAsiaTheme="majorEastAsia" w:hAnsiTheme="majorHAnsi" w:cstheme="majorBidi"/>
+      <w:rFonts w:ascii="Bahnschrift Condensed" w:eastAsiaTheme="majorEastAsia" w:hAnsi="Bahnschrift Condensed" w:cstheme="majorBidi"/>
       <w:color w:val="2E74B5" w:themeColor="accent1" w:themeShade="BF"/>
-      <w:sz w:val="26"/>
+      <w:sz w:val="32"/>
       <w:szCs w:val="26"/>
+    </w:rPr>
+  </w:style>
+  <w:style w:type="character" w:customStyle="1" w:styleId="Titre3Car">
+    <w:name w:val="Titre 3 Car"/>
+    <w:basedOn w:val="Policepardfaut"/>
+    <w:link w:val="Titre3"/>
+    <w:uiPriority w:val="9"/>
+    <w:rsid w:val="0002471E"/>
+    <w:rPr>
+      <w:rFonts w:ascii="Roboto Condensed" w:eastAsiaTheme="majorEastAsia" w:hAnsi="Roboto Condensed" w:cstheme="majorBidi"/>
+      <w:color w:val="1F4D78" w:themeColor="accent1" w:themeShade="7F"/>
+      <w:sz w:val="32"/>
+      <w:szCs w:val="24"/>
     </w:rPr>
   </w:style>
 </w:styles>

</xml_diff>